<commit_message>
chore: updated resume, added github link and open links in new tab
</commit_message>
<xml_diff>
--- a/SANUSI VICTOR OLAJUWON.docx
+++ b/SANUSI VICTOR OLAJUWON.docx
@@ -267,7 +267,7 @@
               </wp:anchor>
             </w:drawing>
           </mc:Choice>
-          <mc:Fallback xmlns:w16sdtdh="http://schemas.microsoft.com/office/word/2020/wordml/sdtdatahash" xmlns:w16="http://schemas.microsoft.com/office/word/2018/wordml" xmlns:w16cid="http://schemas.microsoft.com/office/word/2016/wordml/cid" xmlns:w16cex="http://schemas.microsoft.com/office/word/2018/wordml/cex" xmlns:am3d="http://schemas.microsoft.com/office/drawing/2017/model3d" xmlns:aink="http://schemas.microsoft.com/office/drawing/2016/ink" xmlns:cx8="http://schemas.microsoft.com/office/drawing/2016/5/14/chartex" xmlns:cx7="http://schemas.microsoft.com/office/drawing/2016/5/13/chartex" xmlns:cx6="http://schemas.microsoft.com/office/drawing/2016/5/12/chartex" xmlns:cx5="http://schemas.microsoft.com/office/drawing/2016/5/11/chartex" xmlns:cx4="http://schemas.microsoft.com/office/drawing/2016/5/10/chartex" xmlns:cx3="http://schemas.microsoft.com/office/drawing/2016/5/9/chartex" xmlns:cx2="http://schemas.microsoft.com/office/drawing/2015/10/21/chartex">
+          <mc:Fallback xmlns:cx2="http://schemas.microsoft.com/office/drawing/2015/10/21/chartex" xmlns:cx3="http://schemas.microsoft.com/office/drawing/2016/5/9/chartex" xmlns:cx4="http://schemas.microsoft.com/office/drawing/2016/5/10/chartex" xmlns:cx5="http://schemas.microsoft.com/office/drawing/2016/5/11/chartex" xmlns:cx6="http://schemas.microsoft.com/office/drawing/2016/5/12/chartex" xmlns:cx7="http://schemas.microsoft.com/office/drawing/2016/5/13/chartex" xmlns:cx8="http://schemas.microsoft.com/office/drawing/2016/5/14/chartex" xmlns:aink="http://schemas.microsoft.com/office/drawing/2016/ink" xmlns:am3d="http://schemas.microsoft.com/office/drawing/2017/model3d" xmlns:w16cex="http://schemas.microsoft.com/office/word/2018/wordml/cex" xmlns:w16cid="http://schemas.microsoft.com/office/word/2016/wordml/cid" xmlns:w16="http://schemas.microsoft.com/office/word/2018/wordml" xmlns:w16sdtdh="http://schemas.microsoft.com/office/word/2020/wordml/sdtdatahash">
             <w:pict>
               <v:line w14:anchorId="0F26F9A1" id="Straight Connector 14" o:spid="_x0000_s1026" style="position:absolute;flip:y;z-index:251659264;visibility:visible;mso-wrap-style:square;mso-width-percent:0;mso-height-percent:0;mso-wrap-distance-left:9pt;mso-wrap-distance-top:0;mso-wrap-distance-right:9pt;mso-wrap-distance-bottom:0;mso-position-horizontal:absolute;mso-position-horizontal-relative:page;mso-position-vertical:absolute;mso-position-vertical-relative:text;mso-width-percent:0;mso-height-percent:0;mso-width-relative:margin;mso-height-relative:margin" from="-17.25pt,11pt" to="618.45pt,11pt" o:gfxdata="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" strokecolor="black [3200]" strokeweight="3pt">
                 <v:stroke linestyle="thinThin" joinstyle="miter"/>
@@ -359,7 +359,7 @@
               </wp:anchor>
             </w:drawing>
           </mc:Choice>
-          <mc:Fallback xmlns:w16sdtdh="http://schemas.microsoft.com/office/word/2020/wordml/sdtdatahash" xmlns:w16="http://schemas.microsoft.com/office/word/2018/wordml" xmlns:w16cid="http://schemas.microsoft.com/office/word/2016/wordml/cid" xmlns:w16cex="http://schemas.microsoft.com/office/word/2018/wordml/cex" xmlns:am3d="http://schemas.microsoft.com/office/drawing/2017/model3d" xmlns:aink="http://schemas.microsoft.com/office/drawing/2016/ink" xmlns:cx8="http://schemas.microsoft.com/office/drawing/2016/5/14/chartex" xmlns:cx7="http://schemas.microsoft.com/office/drawing/2016/5/13/chartex" xmlns:cx6="http://schemas.microsoft.com/office/drawing/2016/5/12/chartex" xmlns:cx5="http://schemas.microsoft.com/office/drawing/2016/5/11/chartex" xmlns:cx4="http://schemas.microsoft.com/office/drawing/2016/5/10/chartex" xmlns:cx3="http://schemas.microsoft.com/office/drawing/2016/5/9/chartex" xmlns:cx2="http://schemas.microsoft.com/office/drawing/2015/10/21/chartex">
+          <mc:Fallback xmlns:cx2="http://schemas.microsoft.com/office/drawing/2015/10/21/chartex" xmlns:cx3="http://schemas.microsoft.com/office/drawing/2016/5/9/chartex" xmlns:cx4="http://schemas.microsoft.com/office/drawing/2016/5/10/chartex" xmlns:cx5="http://schemas.microsoft.com/office/drawing/2016/5/11/chartex" xmlns:cx6="http://schemas.microsoft.com/office/drawing/2016/5/12/chartex" xmlns:cx7="http://schemas.microsoft.com/office/drawing/2016/5/13/chartex" xmlns:cx8="http://schemas.microsoft.com/office/drawing/2016/5/14/chartex" xmlns:aink="http://schemas.microsoft.com/office/drawing/2016/ink" xmlns:am3d="http://schemas.microsoft.com/office/drawing/2017/model3d" xmlns:w16cex="http://schemas.microsoft.com/office/word/2018/wordml/cex" xmlns:w16cid="http://schemas.microsoft.com/office/word/2016/wordml/cid" xmlns:w16="http://schemas.microsoft.com/office/word/2018/wordml" xmlns:w16sdtdh="http://schemas.microsoft.com/office/word/2020/wordml/sdtdatahash">
             <w:pict>
               <v:line w14:anchorId="413B2184" id="Straight Connector 1" o:spid="_x0000_s1026" style="position:absolute;flip:y;z-index:251662336;visibility:visible;mso-wrap-style:square;mso-width-percent:0;mso-height-percent:0;mso-wrap-distance-left:9pt;mso-wrap-distance-top:0;mso-wrap-distance-right:9pt;mso-wrap-distance-bottom:0;mso-position-horizontal:absolute;mso-position-horizontal-relative:page;mso-position-vertical:absolute;mso-position-vertical-relative:text;mso-width-percent:0;mso-height-percent:0;mso-width-relative:margin;mso-height-relative:margin" from="-5.25pt,18.35pt" to="630.45pt,18.35pt" o:gfxdata="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" strokecolor="black [3200]" strokeweight="3pt">
                 <v:stroke linestyle="thinThin" joinstyle="miter"/>
@@ -516,8 +516,6 @@
         </w:rPr>
         <w:t xml:space="preserve"> and growth</w:t>
       </w:r>
-      <w:bookmarkStart w:id="0" w:name="_GoBack"/>
-      <w:bookmarkEnd w:id="0"/>
       <w:r>
         <w:rPr>
           <w:rFonts w:ascii="Times New Roman" w:hAnsi="Times New Roman" w:cs="Times New Roman"/>
@@ -608,7 +606,7 @@
               </wp:anchor>
             </w:drawing>
           </mc:Choice>
-          <mc:Fallback xmlns:w16sdtdh="http://schemas.microsoft.com/office/word/2020/wordml/sdtdatahash" xmlns:w16="http://schemas.microsoft.com/office/word/2018/wordml" xmlns:w16cid="http://schemas.microsoft.com/office/word/2016/wordml/cid" xmlns:w16cex="http://schemas.microsoft.com/office/word/2018/wordml/cex" xmlns:am3d="http://schemas.microsoft.com/office/drawing/2017/model3d" xmlns:aink="http://schemas.microsoft.com/office/drawing/2016/ink" xmlns:cx8="http://schemas.microsoft.com/office/drawing/2016/5/14/chartex" xmlns:cx7="http://schemas.microsoft.com/office/drawing/2016/5/13/chartex" xmlns:cx6="http://schemas.microsoft.com/office/drawing/2016/5/12/chartex" xmlns:cx5="http://schemas.microsoft.com/office/drawing/2016/5/11/chartex" xmlns:cx4="http://schemas.microsoft.com/office/drawing/2016/5/10/chartex" xmlns:cx3="http://schemas.microsoft.com/office/drawing/2016/5/9/chartex" xmlns:cx2="http://schemas.microsoft.com/office/drawing/2015/10/21/chartex">
+          <mc:Fallback xmlns:cx2="http://schemas.microsoft.com/office/drawing/2015/10/21/chartex" xmlns:cx3="http://schemas.microsoft.com/office/drawing/2016/5/9/chartex" xmlns:cx4="http://schemas.microsoft.com/office/drawing/2016/5/10/chartex" xmlns:cx5="http://schemas.microsoft.com/office/drawing/2016/5/11/chartex" xmlns:cx6="http://schemas.microsoft.com/office/drawing/2016/5/12/chartex" xmlns:cx7="http://schemas.microsoft.com/office/drawing/2016/5/13/chartex" xmlns:cx8="http://schemas.microsoft.com/office/drawing/2016/5/14/chartex" xmlns:aink="http://schemas.microsoft.com/office/drawing/2016/ink" xmlns:am3d="http://schemas.microsoft.com/office/drawing/2017/model3d" xmlns:w16cex="http://schemas.microsoft.com/office/word/2018/wordml/cex" xmlns:w16cid="http://schemas.microsoft.com/office/word/2016/wordml/cid" xmlns:w16="http://schemas.microsoft.com/office/word/2018/wordml" xmlns:w16sdtdh="http://schemas.microsoft.com/office/word/2020/wordml/sdtdatahash">
             <w:pict>
               <v:line w14:anchorId="786CC337" id="Straight Connector 2" o:spid="_x0000_s1026" style="position:absolute;flip:y;z-index:251663360;visibility:visible;mso-wrap-style:square;mso-width-percent:0;mso-height-percent:0;mso-wrap-distance-left:9pt;mso-wrap-distance-top:0;mso-wrap-distance-right:9pt;mso-wrap-distance-bottom:0;mso-position-horizontal:absolute;mso-position-horizontal-relative:margin;mso-position-vertical:absolute;mso-position-vertical-relative:text;mso-width-percent:0;mso-height-percent:0;mso-width-relative:margin;mso-height-relative:margin" from="-63.75pt,11.05pt" to="571.95pt,11.05pt" o:gfxdata="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" strokecolor="black [3200]" strokeweight="3pt">
                 <v:stroke linestyle="thinThin" joinstyle="miter"/>
@@ -696,7 +694,7 @@
               </wp:anchor>
             </w:drawing>
           </mc:Choice>
-          <mc:Fallback xmlns:w16sdtdh="http://schemas.microsoft.com/office/word/2020/wordml/sdtdatahash" xmlns:w16="http://schemas.microsoft.com/office/word/2018/wordml" xmlns:w16cid="http://schemas.microsoft.com/office/word/2016/wordml/cid" xmlns:w16cex="http://schemas.microsoft.com/office/word/2018/wordml/cex" xmlns:am3d="http://schemas.microsoft.com/office/drawing/2017/model3d" xmlns:aink="http://schemas.microsoft.com/office/drawing/2016/ink" xmlns:cx8="http://schemas.microsoft.com/office/drawing/2016/5/14/chartex" xmlns:cx7="http://schemas.microsoft.com/office/drawing/2016/5/13/chartex" xmlns:cx6="http://schemas.microsoft.com/office/drawing/2016/5/12/chartex" xmlns:cx5="http://schemas.microsoft.com/office/drawing/2016/5/11/chartex" xmlns:cx4="http://schemas.microsoft.com/office/drawing/2016/5/10/chartex" xmlns:cx3="http://schemas.microsoft.com/office/drawing/2016/5/9/chartex" xmlns:cx2="http://schemas.microsoft.com/office/drawing/2015/10/21/chartex">
+          <mc:Fallback xmlns:cx2="http://schemas.microsoft.com/office/drawing/2015/10/21/chartex" xmlns:cx3="http://schemas.microsoft.com/office/drawing/2016/5/9/chartex" xmlns:cx4="http://schemas.microsoft.com/office/drawing/2016/5/10/chartex" xmlns:cx5="http://schemas.microsoft.com/office/drawing/2016/5/11/chartex" xmlns:cx6="http://schemas.microsoft.com/office/drawing/2016/5/12/chartex" xmlns:cx7="http://schemas.microsoft.com/office/drawing/2016/5/13/chartex" xmlns:cx8="http://schemas.microsoft.com/office/drawing/2016/5/14/chartex" xmlns:aink="http://schemas.microsoft.com/office/drawing/2016/ink" xmlns:am3d="http://schemas.microsoft.com/office/drawing/2017/model3d" xmlns:w16cex="http://schemas.microsoft.com/office/word/2018/wordml/cex" xmlns:w16cid="http://schemas.microsoft.com/office/word/2016/wordml/cid" xmlns:w16="http://schemas.microsoft.com/office/word/2018/wordml" xmlns:w16sdtdh="http://schemas.microsoft.com/office/word/2020/wordml/sdtdatahash">
             <w:pict>
               <v:line w14:anchorId="2D8AFA4E" id="Straight Connector 29" o:spid="_x0000_s1026" style="position:absolute;flip:y;z-index:251666432;visibility:visible;mso-wrap-style:square;mso-width-percent:0;mso-height-percent:0;mso-wrap-distance-left:9pt;mso-wrap-distance-top:0;mso-wrap-distance-right:9pt;mso-wrap-distance-bottom:0;mso-position-horizontal:absolute;mso-position-horizontal-relative:margin;mso-position-vertical:absolute;mso-position-vertical-relative:text;mso-width-percent:0;mso-height-percent:0;mso-width-relative:margin;mso-height-relative:margin" from="-86.25pt,17.65pt" to="549.45pt,17.65pt" o:gfxdata="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" strokecolor="black [3200]" strokeweight="3pt">
                 <v:stroke linestyle="thinThin" joinstyle="miter"/>
@@ -996,7 +994,7 @@
               </wp:anchor>
             </w:drawing>
           </mc:Choice>
-          <mc:Fallback xmlns:w16sdtdh="http://schemas.microsoft.com/office/word/2020/wordml/sdtdatahash" xmlns:w16="http://schemas.microsoft.com/office/word/2018/wordml" xmlns:w16cid="http://schemas.microsoft.com/office/word/2016/wordml/cid" xmlns:w16cex="http://schemas.microsoft.com/office/word/2018/wordml/cex" xmlns:am3d="http://schemas.microsoft.com/office/drawing/2017/model3d" xmlns:aink="http://schemas.microsoft.com/office/drawing/2016/ink" xmlns:cx8="http://schemas.microsoft.com/office/drawing/2016/5/14/chartex" xmlns:cx7="http://schemas.microsoft.com/office/drawing/2016/5/13/chartex" xmlns:cx6="http://schemas.microsoft.com/office/drawing/2016/5/12/chartex" xmlns:cx5="http://schemas.microsoft.com/office/drawing/2016/5/11/chartex" xmlns:cx4="http://schemas.microsoft.com/office/drawing/2016/5/10/chartex" xmlns:cx3="http://schemas.microsoft.com/office/drawing/2016/5/9/chartex" xmlns:cx2="http://schemas.microsoft.com/office/drawing/2015/10/21/chartex">
+          <mc:Fallback xmlns:cx2="http://schemas.microsoft.com/office/drawing/2015/10/21/chartex" xmlns:cx3="http://schemas.microsoft.com/office/drawing/2016/5/9/chartex" xmlns:cx4="http://schemas.microsoft.com/office/drawing/2016/5/10/chartex" xmlns:cx5="http://schemas.microsoft.com/office/drawing/2016/5/11/chartex" xmlns:cx6="http://schemas.microsoft.com/office/drawing/2016/5/12/chartex" xmlns:cx7="http://schemas.microsoft.com/office/drawing/2016/5/13/chartex" xmlns:cx8="http://schemas.microsoft.com/office/drawing/2016/5/14/chartex" xmlns:aink="http://schemas.microsoft.com/office/drawing/2016/ink" xmlns:am3d="http://schemas.microsoft.com/office/drawing/2017/model3d" xmlns:w16cex="http://schemas.microsoft.com/office/word/2018/wordml/cex" xmlns:w16cid="http://schemas.microsoft.com/office/word/2016/wordml/cid" xmlns:w16="http://schemas.microsoft.com/office/word/2018/wordml" xmlns:w16sdtdh="http://schemas.microsoft.com/office/word/2020/wordml/sdtdatahash">
             <w:pict>
               <v:line w14:anchorId="2AC363FC" id="Straight Connector 4" o:spid="_x0000_s1026" style="position:absolute;flip:y;z-index:251668480;visibility:visible;mso-wrap-style:square;mso-width-percent:0;mso-height-percent:0;mso-wrap-distance-left:9pt;mso-wrap-distance-top:0;mso-wrap-distance-right:9pt;mso-wrap-distance-bottom:0;mso-position-horizontal:absolute;mso-position-horizontal-relative:margin;mso-position-vertical:absolute;mso-position-vertical-relative:text;mso-width-percent:0;mso-height-percent:0;mso-width-relative:margin;mso-height-relative:margin" from="-88.5pt,26.45pt" to="547.2pt,26.45pt" o:gfxdata="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" strokecolor="black [3200]" strokeweight="3pt">
                 <v:stroke linestyle="thinThin" joinstyle="miter"/>
@@ -1144,7 +1142,7 @@
               </wp:anchor>
             </w:drawing>
           </mc:Choice>
-          <mc:Fallback xmlns:w16sdtdh="http://schemas.microsoft.com/office/word/2020/wordml/sdtdatahash" xmlns:w16="http://schemas.microsoft.com/office/word/2018/wordml" xmlns:w16cid="http://schemas.microsoft.com/office/word/2016/wordml/cid" xmlns:w16cex="http://schemas.microsoft.com/office/word/2018/wordml/cex" xmlns:am3d="http://schemas.microsoft.com/office/drawing/2017/model3d" xmlns:aink="http://schemas.microsoft.com/office/drawing/2016/ink" xmlns:cx8="http://schemas.microsoft.com/office/drawing/2016/5/14/chartex" xmlns:cx7="http://schemas.microsoft.com/office/drawing/2016/5/13/chartex" xmlns:cx6="http://schemas.microsoft.com/office/drawing/2016/5/12/chartex" xmlns:cx5="http://schemas.microsoft.com/office/drawing/2016/5/11/chartex" xmlns:cx4="http://schemas.microsoft.com/office/drawing/2016/5/10/chartex" xmlns:cx3="http://schemas.microsoft.com/office/drawing/2016/5/9/chartex" xmlns:cx2="http://schemas.microsoft.com/office/drawing/2015/10/21/chartex">
+          <mc:Fallback xmlns:cx2="http://schemas.microsoft.com/office/drawing/2015/10/21/chartex" xmlns:cx3="http://schemas.microsoft.com/office/drawing/2016/5/9/chartex" xmlns:cx4="http://schemas.microsoft.com/office/drawing/2016/5/10/chartex" xmlns:cx5="http://schemas.microsoft.com/office/drawing/2016/5/11/chartex" xmlns:cx6="http://schemas.microsoft.com/office/drawing/2016/5/12/chartex" xmlns:cx7="http://schemas.microsoft.com/office/drawing/2016/5/13/chartex" xmlns:cx8="http://schemas.microsoft.com/office/drawing/2016/5/14/chartex" xmlns:aink="http://schemas.microsoft.com/office/drawing/2016/ink" xmlns:am3d="http://schemas.microsoft.com/office/drawing/2017/model3d" xmlns:w16cex="http://schemas.microsoft.com/office/word/2018/wordml/cex" xmlns:w16cid="http://schemas.microsoft.com/office/word/2016/wordml/cid" xmlns:w16="http://schemas.microsoft.com/office/word/2018/wordml" xmlns:w16sdtdh="http://schemas.microsoft.com/office/word/2020/wordml/sdtdatahash">
             <w:pict>
               <v:line w14:anchorId="78514FCF" id="Straight Connector 5" o:spid="_x0000_s1026" style="position:absolute;flip:y;z-index:251670528;visibility:visible;mso-wrap-style:square;mso-width-percent:0;mso-height-percent:0;mso-wrap-distance-left:9pt;mso-wrap-distance-top:0;mso-wrap-distance-right:9pt;mso-wrap-distance-bottom:0;mso-position-horizontal:left;mso-position-horizontal-relative:page;mso-position-vertical:absolute;mso-position-vertical-relative:text;mso-width-percent:0;mso-height-percent:0;mso-width-relative:margin;mso-height-relative:margin" from="0,21.1pt" to="635.7pt,21.1pt" o:gfxdata="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" strokecolor="black [3200]" strokeweight="3pt">
                 <v:stroke linestyle="thinThin" joinstyle="miter"/>
@@ -1238,7 +1236,25 @@
           <w:szCs w:val="24"/>
         </w:rPr>
         <w:tab/>
-        <w:t>Lagos State University, Ojo, Lagos State</w:t>
+        <w:t xml:space="preserve">Lagos State University, </w:t>
+      </w:r>
+      <w:proofErr w:type="spellStart"/>
+      <w:r>
+        <w:rPr>
+          <w:rFonts w:ascii="Times New Roman" w:hAnsi="Times New Roman" w:cs="Times New Roman"/>
+          <w:sz w:val="24"/>
+          <w:szCs w:val="24"/>
+        </w:rPr>
+        <w:t>Ojo</w:t>
+      </w:r>
+      <w:proofErr w:type="spellEnd"/>
+      <w:r>
+        <w:rPr>
+          <w:rFonts w:ascii="Times New Roman" w:hAnsi="Times New Roman" w:cs="Times New Roman"/>
+          <w:sz w:val="24"/>
+          <w:szCs w:val="24"/>
+        </w:rPr>
+        <w:t>, Lagos State</w:t>
       </w:r>
     </w:p>
     <w:p>
@@ -1319,7 +1335,7 @@
               </wp:anchor>
             </w:drawing>
           </mc:Choice>
-          <mc:Fallback xmlns:w16sdtdh="http://schemas.microsoft.com/office/word/2020/wordml/sdtdatahash" xmlns:w16="http://schemas.microsoft.com/office/word/2018/wordml" xmlns:w16cid="http://schemas.microsoft.com/office/word/2016/wordml/cid" xmlns:w16cex="http://schemas.microsoft.com/office/word/2018/wordml/cex" xmlns:am3d="http://schemas.microsoft.com/office/drawing/2017/model3d" xmlns:aink="http://schemas.microsoft.com/office/drawing/2016/ink" xmlns:cx8="http://schemas.microsoft.com/office/drawing/2016/5/14/chartex" xmlns:cx7="http://schemas.microsoft.com/office/drawing/2016/5/13/chartex" xmlns:cx6="http://schemas.microsoft.com/office/drawing/2016/5/12/chartex" xmlns:cx5="http://schemas.microsoft.com/office/drawing/2016/5/11/chartex" xmlns:cx4="http://schemas.microsoft.com/office/drawing/2016/5/10/chartex" xmlns:cx3="http://schemas.microsoft.com/office/drawing/2016/5/9/chartex" xmlns:cx2="http://schemas.microsoft.com/office/drawing/2015/10/21/chartex">
+          <mc:Fallback xmlns:cx2="http://schemas.microsoft.com/office/drawing/2015/10/21/chartex" xmlns:cx3="http://schemas.microsoft.com/office/drawing/2016/5/9/chartex" xmlns:cx4="http://schemas.microsoft.com/office/drawing/2016/5/10/chartex" xmlns:cx5="http://schemas.microsoft.com/office/drawing/2016/5/11/chartex" xmlns:cx6="http://schemas.microsoft.com/office/drawing/2016/5/12/chartex" xmlns:cx7="http://schemas.microsoft.com/office/drawing/2016/5/13/chartex" xmlns:cx8="http://schemas.microsoft.com/office/drawing/2016/5/14/chartex" xmlns:aink="http://schemas.microsoft.com/office/drawing/2016/ink" xmlns:am3d="http://schemas.microsoft.com/office/drawing/2017/model3d" xmlns:w16cex="http://schemas.microsoft.com/office/word/2018/wordml/cex" xmlns:w16cid="http://schemas.microsoft.com/office/word/2016/wordml/cid" xmlns:w16="http://schemas.microsoft.com/office/word/2018/wordml" xmlns:w16sdtdh="http://schemas.microsoft.com/office/word/2020/wordml/sdtdatahash">
             <w:pict>
               <v:line w14:anchorId="7131C8FE" id="Straight Connector 6" o:spid="_x0000_s1026" style="position:absolute;flip:y;z-index:251672576;visibility:visible;mso-wrap-style:square;mso-width-percent:0;mso-height-percent:0;mso-wrap-distance-left:9pt;mso-wrap-distance-top:0;mso-wrap-distance-right:9pt;mso-wrap-distance-bottom:0;mso-position-horizontal:right;mso-position-horizontal-relative:page;mso-position-vertical:absolute;mso-position-vertical-relative:text;mso-width-percent:0;mso-height-percent:0;mso-width-relative:margin;mso-height-relative:margin" from="584.5pt,25.6pt" to="1220.2pt,25.6pt" o:gfxdata="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" strokecolor="black [3200]" strokeweight="3pt">
                 <v:stroke linestyle="thinThin" joinstyle="miter"/>
@@ -1499,7 +1515,7 @@
               </wp:anchor>
             </w:drawing>
           </mc:Choice>
-          <mc:Fallback xmlns:w16sdtdh="http://schemas.microsoft.com/office/word/2020/wordml/sdtdatahash" xmlns:w16="http://schemas.microsoft.com/office/word/2018/wordml" xmlns:w16cid="http://schemas.microsoft.com/office/word/2016/wordml/cid" xmlns:w16cex="http://schemas.microsoft.com/office/word/2018/wordml/cex" xmlns:am3d="http://schemas.microsoft.com/office/drawing/2017/model3d" xmlns:aink="http://schemas.microsoft.com/office/drawing/2016/ink" xmlns:cx8="http://schemas.microsoft.com/office/drawing/2016/5/14/chartex" xmlns:cx7="http://schemas.microsoft.com/office/drawing/2016/5/13/chartex" xmlns:cx6="http://schemas.microsoft.com/office/drawing/2016/5/12/chartex" xmlns:cx5="http://schemas.microsoft.com/office/drawing/2016/5/11/chartex" xmlns:cx4="http://schemas.microsoft.com/office/drawing/2016/5/10/chartex" xmlns:cx3="http://schemas.microsoft.com/office/drawing/2016/5/9/chartex" xmlns:cx2="http://schemas.microsoft.com/office/drawing/2015/10/21/chartex">
+          <mc:Fallback xmlns:cx2="http://schemas.microsoft.com/office/drawing/2015/10/21/chartex" xmlns:cx3="http://schemas.microsoft.com/office/drawing/2016/5/9/chartex" xmlns:cx4="http://schemas.microsoft.com/office/drawing/2016/5/10/chartex" xmlns:cx5="http://schemas.microsoft.com/office/drawing/2016/5/11/chartex" xmlns:cx6="http://schemas.microsoft.com/office/drawing/2016/5/12/chartex" xmlns:cx7="http://schemas.microsoft.com/office/drawing/2016/5/13/chartex" xmlns:cx8="http://schemas.microsoft.com/office/drawing/2016/5/14/chartex" xmlns:aink="http://schemas.microsoft.com/office/drawing/2016/ink" xmlns:am3d="http://schemas.microsoft.com/office/drawing/2017/model3d" xmlns:w16cex="http://schemas.microsoft.com/office/word/2018/wordml/cex" xmlns:w16cid="http://schemas.microsoft.com/office/word/2016/wordml/cid" xmlns:w16="http://schemas.microsoft.com/office/word/2018/wordml" xmlns:w16sdtdh="http://schemas.microsoft.com/office/word/2020/wordml/sdtdatahash">
             <w:pict>
               <v:line w14:anchorId="6D23A45C" id="Straight Connector 7" o:spid="_x0000_s1026" style="position:absolute;flip:y;z-index:251674624;visibility:visible;mso-wrap-style:square;mso-width-percent:0;mso-height-percent:0;mso-wrap-distance-left:9pt;mso-wrap-distance-top:0;mso-wrap-distance-right:9pt;mso-wrap-distance-bottom:0;mso-position-horizontal:center;mso-position-horizontal-relative:page;mso-position-vertical:absolute;mso-position-vertical-relative:text;mso-width-percent:0;mso-height-percent:0;mso-width-relative:margin;mso-height-relative:margin" from="0,20.3pt" to="635.7pt,20.3pt" o:gfxdata="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" strokecolor="black [3200]" strokeweight="3pt">
                 <v:stroke linestyle="thinThin" joinstyle="miter"/>
@@ -1563,7 +1579,12 @@
         </w:rPr>
         <w:t>Frontend Developer</w:t>
       </w:r>
-      <w:r>
+    </w:p>
+    <w:p>
+      <w:pPr>
+        <w:spacing w:before="0" w:beforeAutospacing="0" w:after="0" w:afterAutospacing="0" w:line="276" w:lineRule="auto"/>
+        <w:ind w:left="0" w:firstLine="0"/>
+        <w:jc w:val="both"/>
         <w:rPr>
           <w:rFonts w:ascii="Times New Roman" w:hAnsi="Times New Roman" w:cs="Times New Roman"/>
           <w:b/>
@@ -1571,14 +1592,9 @@
           <w:sz w:val="24"/>
           <w:szCs w:val="24"/>
         </w:rPr>
-        <w:t xml:space="preserve"> Intern</w:t>
-      </w:r>
-    </w:p>
-    <w:p>
-      <w:pPr>
-        <w:spacing w:before="0" w:beforeAutospacing="0" w:after="0" w:afterAutospacing="0" w:line="276" w:lineRule="auto"/>
-        <w:ind w:left="0" w:firstLine="0"/>
-        <w:jc w:val="both"/>
+      </w:pPr>
+      <w:proofErr w:type="spellStart"/>
+      <w:r>
         <w:rPr>
           <w:rFonts w:ascii="Times New Roman" w:hAnsi="Times New Roman" w:cs="Times New Roman"/>
           <w:b/>
@@ -1586,17 +1602,9 @@
           <w:sz w:val="24"/>
           <w:szCs w:val="24"/>
         </w:rPr>
-      </w:pPr>
-      <w:r>
-        <w:rPr>
-          <w:rFonts w:ascii="Times New Roman" w:hAnsi="Times New Roman" w:cs="Times New Roman"/>
-          <w:b/>
-          <w:bCs/>
-          <w:sz w:val="24"/>
-          <w:szCs w:val="24"/>
-        </w:rPr>
         <w:t>SoftNexus</w:t>
       </w:r>
+      <w:proofErr w:type="spellEnd"/>
     </w:p>
     <w:p>
       <w:pPr>
@@ -1775,7 +1783,43 @@
           <w:sz w:val="24"/>
           <w:szCs w:val="24"/>
         </w:rPr>
-        <w:t xml:space="preserve"> and developing new user-facing features using Vue JS and Nuxt JS.</w:t>
+        <w:t xml:space="preserve"> and developing new user-facing features using </w:t>
+      </w:r>
+      <w:proofErr w:type="spellStart"/>
+      <w:r>
+        <w:rPr>
+          <w:rFonts w:ascii="Times New Roman" w:hAnsi="Times New Roman" w:cs="Times New Roman"/>
+          <w:sz w:val="24"/>
+          <w:szCs w:val="24"/>
+        </w:rPr>
+        <w:t>Vue</w:t>
+      </w:r>
+      <w:proofErr w:type="spellEnd"/>
+      <w:r>
+        <w:rPr>
+          <w:rFonts w:ascii="Times New Roman" w:hAnsi="Times New Roman" w:cs="Times New Roman"/>
+          <w:sz w:val="24"/>
+          <w:szCs w:val="24"/>
+        </w:rPr>
+        <w:t xml:space="preserve"> JS and </w:t>
+      </w:r>
+      <w:proofErr w:type="spellStart"/>
+      <w:r>
+        <w:rPr>
+          <w:rFonts w:ascii="Times New Roman" w:hAnsi="Times New Roman" w:cs="Times New Roman"/>
+          <w:sz w:val="24"/>
+          <w:szCs w:val="24"/>
+        </w:rPr>
+        <w:t>Nuxt</w:t>
+      </w:r>
+      <w:proofErr w:type="spellEnd"/>
+      <w:r>
+        <w:rPr>
+          <w:rFonts w:ascii="Times New Roman" w:hAnsi="Times New Roman" w:cs="Times New Roman"/>
+          <w:sz w:val="24"/>
+          <w:szCs w:val="24"/>
+        </w:rPr>
+        <w:t xml:space="preserve"> JS.</w:t>
       </w:r>
     </w:p>
     <w:p>
@@ -1855,7 +1899,17 @@
           <w:sz w:val="24"/>
           <w:szCs w:val="24"/>
         </w:rPr>
-        <w:t>ommunicating with backend, design and marketing teams as well as executives to design and implement new product features and fixes.</w:t>
+        <w:t>ommunicating with backend, design and marketing team</w:t>
+      </w:r>
+      <w:bookmarkStart w:id="0" w:name="_GoBack"/>
+      <w:bookmarkEnd w:id="0"/>
+      <w:r>
+        <w:rPr>
+          <w:rFonts w:ascii="Times New Roman" w:hAnsi="Times New Roman" w:cs="Times New Roman"/>
+          <w:sz w:val="24"/>
+          <w:szCs w:val="24"/>
+        </w:rPr>
+        <w:t>s as well as executives to design and implement new product features and fixes.</w:t>
       </w:r>
     </w:p>
     <w:p>
@@ -1934,7 +1988,7 @@
               </wp:anchor>
             </w:drawing>
           </mc:Choice>
-          <mc:Fallback xmlns:w16sdtdh="http://schemas.microsoft.com/office/word/2020/wordml/sdtdatahash" xmlns:w16="http://schemas.microsoft.com/office/word/2018/wordml" xmlns:w16cid="http://schemas.microsoft.com/office/word/2016/wordml/cid" xmlns:w16cex="http://schemas.microsoft.com/office/word/2018/wordml/cex" xmlns:am3d="http://schemas.microsoft.com/office/drawing/2017/model3d" xmlns:aink="http://schemas.microsoft.com/office/drawing/2016/ink" xmlns:cx8="http://schemas.microsoft.com/office/drawing/2016/5/14/chartex" xmlns:cx7="http://schemas.microsoft.com/office/drawing/2016/5/13/chartex" xmlns:cx6="http://schemas.microsoft.com/office/drawing/2016/5/12/chartex" xmlns:cx5="http://schemas.microsoft.com/office/drawing/2016/5/11/chartex" xmlns:cx4="http://schemas.microsoft.com/office/drawing/2016/5/10/chartex" xmlns:cx3="http://schemas.microsoft.com/office/drawing/2016/5/9/chartex" xmlns:cx2="http://schemas.microsoft.com/office/drawing/2015/10/21/chartex">
+          <mc:Fallback xmlns:cx2="http://schemas.microsoft.com/office/drawing/2015/10/21/chartex" xmlns:cx3="http://schemas.microsoft.com/office/drawing/2016/5/9/chartex" xmlns:cx4="http://schemas.microsoft.com/office/drawing/2016/5/10/chartex" xmlns:cx5="http://schemas.microsoft.com/office/drawing/2016/5/11/chartex" xmlns:cx6="http://schemas.microsoft.com/office/drawing/2016/5/12/chartex" xmlns:cx7="http://schemas.microsoft.com/office/drawing/2016/5/13/chartex" xmlns:cx8="http://schemas.microsoft.com/office/drawing/2016/5/14/chartex" xmlns:aink="http://schemas.microsoft.com/office/drawing/2016/ink" xmlns:am3d="http://schemas.microsoft.com/office/drawing/2017/model3d" xmlns:w16cex="http://schemas.microsoft.com/office/word/2018/wordml/cex" xmlns:w16cid="http://schemas.microsoft.com/office/word/2016/wordml/cid" xmlns:w16="http://schemas.microsoft.com/office/word/2018/wordml" xmlns:w16sdtdh="http://schemas.microsoft.com/office/word/2020/wordml/sdtdatahash">
             <w:pict>
               <v:line w14:anchorId="56071455" id="Straight Connector 9" o:spid="_x0000_s1026" style="position:absolute;flip:y;z-index:251680768;visibility:visible;mso-wrap-style:square;mso-width-percent:0;mso-height-percent:0;mso-wrap-distance-left:9pt;mso-wrap-distance-top:0;mso-wrap-distance-right:9pt;mso-wrap-distance-bottom:0;mso-position-horizontal:absolute;mso-position-horizontal-relative:page;mso-position-vertical:absolute;mso-position-vertical-relative:text;mso-width-percent:0;mso-height-percent:0;mso-width-relative:margin;mso-height-relative:margin" from="-22.95pt,9.25pt" to="612.75pt,9.25pt" o:gfxdata="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" strokecolor="black [3200]" strokeweight="3pt">
                 <v:stroke linestyle="thinThin" joinstyle="miter"/>
@@ -2023,7 +2077,7 @@
               </wp:anchor>
             </w:drawing>
           </mc:Choice>
-          <mc:Fallback xmlns:w16sdtdh="http://schemas.microsoft.com/office/word/2020/wordml/sdtdatahash" xmlns:w16="http://schemas.microsoft.com/office/word/2018/wordml" xmlns:w16cid="http://schemas.microsoft.com/office/word/2016/wordml/cid" xmlns:w16cex="http://schemas.microsoft.com/office/word/2018/wordml/cex" xmlns:am3d="http://schemas.microsoft.com/office/drawing/2017/model3d" xmlns:aink="http://schemas.microsoft.com/office/drawing/2016/ink" xmlns:cx8="http://schemas.microsoft.com/office/drawing/2016/5/14/chartex" xmlns:cx7="http://schemas.microsoft.com/office/drawing/2016/5/13/chartex" xmlns:cx6="http://schemas.microsoft.com/office/drawing/2016/5/12/chartex" xmlns:cx5="http://schemas.microsoft.com/office/drawing/2016/5/11/chartex" xmlns:cx4="http://schemas.microsoft.com/office/drawing/2016/5/10/chartex" xmlns:cx3="http://schemas.microsoft.com/office/drawing/2016/5/9/chartex" xmlns:cx2="http://schemas.microsoft.com/office/drawing/2015/10/21/chartex">
+          <mc:Fallback xmlns:cx2="http://schemas.microsoft.com/office/drawing/2015/10/21/chartex" xmlns:cx3="http://schemas.microsoft.com/office/drawing/2016/5/9/chartex" xmlns:cx4="http://schemas.microsoft.com/office/drawing/2016/5/10/chartex" xmlns:cx5="http://schemas.microsoft.com/office/drawing/2016/5/11/chartex" xmlns:cx6="http://schemas.microsoft.com/office/drawing/2016/5/12/chartex" xmlns:cx7="http://schemas.microsoft.com/office/drawing/2016/5/13/chartex" xmlns:cx8="http://schemas.microsoft.com/office/drawing/2016/5/14/chartex" xmlns:aink="http://schemas.microsoft.com/office/drawing/2016/ink" xmlns:am3d="http://schemas.microsoft.com/office/drawing/2017/model3d" xmlns:w16cex="http://schemas.microsoft.com/office/word/2018/wordml/cex" xmlns:w16cid="http://schemas.microsoft.com/office/word/2016/wordml/cid" xmlns:w16="http://schemas.microsoft.com/office/word/2018/wordml" xmlns:w16sdtdh="http://schemas.microsoft.com/office/word/2020/wordml/sdtdatahash">
             <w:pict>
               <v:line w14:anchorId="18BEB923" id="Straight Connector 10" o:spid="_x0000_s1026" style="position:absolute;flip:y;z-index:251682816;visibility:visible;mso-wrap-style:square;mso-width-percent:0;mso-height-percent:0;mso-wrap-distance-left:9pt;mso-wrap-distance-top:0;mso-wrap-distance-right:9pt;mso-wrap-distance-bottom:0;mso-position-horizontal:left;mso-position-horizontal-relative:page;mso-position-vertical:absolute;mso-position-vertical-relative:text;mso-width-percent:0;mso-height-percent:0;mso-width-relative:margin;mso-height-relative:margin" from="0,18.85pt" to="635.7pt,18.85pt" o:gfxdata="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" strokecolor="black [3200]" strokeweight="3pt">
                 <v:stroke linestyle="thinThin" joinstyle="miter"/>
@@ -2074,29 +2128,111 @@
         </w:rPr>
         <w:t xml:space="preserve">Familiar with </w:t>
       </w:r>
-      <w:r>
-        <w:rPr>
-          <w:rFonts w:ascii="Times New Roman" w:hAnsi="Times New Roman" w:cs="Times New Roman"/>
-          <w:sz w:val="24"/>
-          <w:szCs w:val="24"/>
-        </w:rPr>
-        <w:t>Vue, Vue CLI, Vuex, Vue-Router, NuxtJS</w:t>
-      </w:r>
-      <w:r>
-        <w:rPr>
-          <w:rFonts w:ascii="Times New Roman" w:hAnsi="Times New Roman" w:cs="Times New Roman"/>
-          <w:sz w:val="24"/>
-          <w:szCs w:val="24"/>
-        </w:rPr>
-        <w:t xml:space="preserve">, Firebase, Firestore, </w:t>
-      </w:r>
-      <w:r>
-        <w:rPr>
-          <w:rFonts w:ascii="Times New Roman" w:hAnsi="Times New Roman" w:cs="Times New Roman"/>
-          <w:sz w:val="24"/>
-          <w:szCs w:val="24"/>
-        </w:rPr>
-        <w:t>Bootstrap, Tailwind CSS, JavaScript (ES6),</w:t>
+      <w:proofErr w:type="spellStart"/>
+      <w:r>
+        <w:rPr>
+          <w:rFonts w:ascii="Times New Roman" w:hAnsi="Times New Roman" w:cs="Times New Roman"/>
+          <w:sz w:val="24"/>
+          <w:szCs w:val="24"/>
+        </w:rPr>
+        <w:t>NuxtJS</w:t>
+      </w:r>
+      <w:proofErr w:type="spellEnd"/>
+      <w:r>
+        <w:rPr>
+          <w:rFonts w:ascii="Times New Roman" w:hAnsi="Times New Roman" w:cs="Times New Roman"/>
+          <w:sz w:val="24"/>
+          <w:szCs w:val="24"/>
+        </w:rPr>
+        <w:t xml:space="preserve">, Firebase, </w:t>
+      </w:r>
+      <w:proofErr w:type="spellStart"/>
+      <w:r>
+        <w:rPr>
+          <w:rFonts w:ascii="Times New Roman" w:hAnsi="Times New Roman" w:cs="Times New Roman"/>
+          <w:sz w:val="24"/>
+          <w:szCs w:val="24"/>
+        </w:rPr>
+        <w:t>Vue</w:t>
+      </w:r>
+      <w:proofErr w:type="spellEnd"/>
+      <w:r>
+        <w:rPr>
+          <w:rFonts w:ascii="Times New Roman" w:hAnsi="Times New Roman" w:cs="Times New Roman"/>
+          <w:sz w:val="24"/>
+          <w:szCs w:val="24"/>
+        </w:rPr>
+        <w:t xml:space="preserve">, </w:t>
+      </w:r>
+      <w:r>
+        <w:rPr>
+          <w:rFonts w:ascii="Times New Roman" w:hAnsi="Times New Roman" w:cs="Times New Roman"/>
+          <w:sz w:val="24"/>
+          <w:szCs w:val="24"/>
+        </w:rPr>
+        <w:t xml:space="preserve">Tailwind CSS, </w:t>
+      </w:r>
+      <w:proofErr w:type="spellStart"/>
+      <w:r>
+        <w:rPr>
+          <w:rFonts w:ascii="Times New Roman" w:hAnsi="Times New Roman" w:cs="Times New Roman"/>
+          <w:sz w:val="24"/>
+          <w:szCs w:val="24"/>
+        </w:rPr>
+        <w:t>Vuex</w:t>
+      </w:r>
+      <w:proofErr w:type="spellEnd"/>
+      <w:r>
+        <w:rPr>
+          <w:rFonts w:ascii="Times New Roman" w:hAnsi="Times New Roman" w:cs="Times New Roman"/>
+          <w:sz w:val="24"/>
+          <w:szCs w:val="24"/>
+        </w:rPr>
+        <w:t xml:space="preserve">, </w:t>
+      </w:r>
+      <w:proofErr w:type="spellStart"/>
+      <w:r>
+        <w:rPr>
+          <w:rFonts w:ascii="Times New Roman" w:hAnsi="Times New Roman" w:cs="Times New Roman"/>
+          <w:sz w:val="24"/>
+          <w:szCs w:val="24"/>
+        </w:rPr>
+        <w:t>Vue</w:t>
+      </w:r>
+      <w:proofErr w:type="spellEnd"/>
+      <w:r>
+        <w:rPr>
+          <w:rFonts w:ascii="Times New Roman" w:hAnsi="Times New Roman" w:cs="Times New Roman"/>
+          <w:sz w:val="24"/>
+          <w:szCs w:val="24"/>
+        </w:rPr>
+        <w:t xml:space="preserve">-Router, </w:t>
+      </w:r>
+      <w:proofErr w:type="spellStart"/>
+      <w:r>
+        <w:rPr>
+          <w:rFonts w:ascii="Times New Roman" w:hAnsi="Times New Roman" w:cs="Times New Roman"/>
+          <w:sz w:val="24"/>
+          <w:szCs w:val="24"/>
+        </w:rPr>
+        <w:t>Firestore</w:t>
+      </w:r>
+      <w:proofErr w:type="spellEnd"/>
+      <w:r>
+        <w:rPr>
+          <w:rFonts w:ascii="Times New Roman" w:hAnsi="Times New Roman" w:cs="Times New Roman"/>
+          <w:sz w:val="24"/>
+          <w:szCs w:val="24"/>
+        </w:rPr>
+        <w:t xml:space="preserve">, </w:t>
+      </w:r>
+      <w:r>
+        <w:rPr>
+          <w:rFonts w:ascii="Times New Roman" w:hAnsi="Times New Roman" w:cs="Times New Roman"/>
+          <w:sz w:val="24"/>
+          <w:szCs w:val="24"/>
+        </w:rPr>
+        <w:t>Bootstrap, JavaScript (ES6),</w:t>
       </w:r>
       <w:r>
         <w:rPr>
@@ -2112,7 +2248,16 @@
           <w:sz w:val="24"/>
           <w:szCs w:val="24"/>
         </w:rPr>
-        <w:t>CSS (SCSS),</w:t>
+        <w:t>CSS (SCSS)</w:t>
+      </w:r>
+      <w:proofErr w:type="gramStart"/>
+      <w:r>
+        <w:rPr>
+          <w:rFonts w:ascii="Times New Roman" w:hAnsi="Times New Roman" w:cs="Times New Roman"/>
+          <w:sz w:val="24"/>
+          <w:szCs w:val="24"/>
+        </w:rPr>
+        <w:t>,</w:t>
       </w:r>
       <w:r>
         <w:rPr>
@@ -2128,7 +2273,50 @@
           <w:sz w:val="24"/>
           <w:szCs w:val="24"/>
         </w:rPr>
-        <w:t>HTML,</w:t>
+        <w:t xml:space="preserve"> </w:t>
+      </w:r>
+      <w:r>
+        <w:rPr>
+          <w:rFonts w:ascii="Times New Roman" w:hAnsi="Times New Roman" w:cs="Times New Roman"/>
+          <w:sz w:val="24"/>
+          <w:szCs w:val="24"/>
+        </w:rPr>
+        <w:t>HTML</w:t>
+      </w:r>
+      <w:proofErr w:type="gramEnd"/>
+      <w:r>
+        <w:rPr>
+          <w:rFonts w:ascii="Times New Roman" w:hAnsi="Times New Roman" w:cs="Times New Roman"/>
+          <w:sz w:val="24"/>
+          <w:szCs w:val="24"/>
+        </w:rPr>
+        <w:t>,</w:t>
+      </w:r>
+      <w:r>
+        <w:rPr>
+          <w:rFonts w:ascii="Times New Roman" w:hAnsi="Times New Roman" w:cs="Times New Roman"/>
+          <w:sz w:val="24"/>
+          <w:szCs w:val="24"/>
+        </w:rPr>
+        <w:t xml:space="preserve"> </w:t>
+      </w:r>
+      <w:proofErr w:type="spellStart"/>
+      <w:r>
+        <w:rPr>
+          <w:rFonts w:ascii="Times New Roman" w:hAnsi="Times New Roman" w:cs="Times New Roman"/>
+          <w:sz w:val="24"/>
+          <w:szCs w:val="24"/>
+        </w:rPr>
+        <w:t>Vue</w:t>
+      </w:r>
+      <w:proofErr w:type="spellEnd"/>
+      <w:r>
+        <w:rPr>
+          <w:rFonts w:ascii="Times New Roman" w:hAnsi="Times New Roman" w:cs="Times New Roman"/>
+          <w:sz w:val="24"/>
+          <w:szCs w:val="24"/>
+        </w:rPr>
+        <w:t xml:space="preserve"> CLI,</w:t>
       </w:r>
     </w:p>
     <w:p>
@@ -2219,7 +2407,7 @@
               </wp:anchor>
             </w:drawing>
           </mc:Choice>
-          <mc:Fallback xmlns:w16sdtdh="http://schemas.microsoft.com/office/word/2020/wordml/sdtdatahash" xmlns:w16="http://schemas.microsoft.com/office/word/2018/wordml" xmlns:w16cid="http://schemas.microsoft.com/office/word/2016/wordml/cid" xmlns:w16cex="http://schemas.microsoft.com/office/word/2018/wordml/cex" xmlns:am3d="http://schemas.microsoft.com/office/drawing/2017/model3d" xmlns:aink="http://schemas.microsoft.com/office/drawing/2016/ink" xmlns:cx8="http://schemas.microsoft.com/office/drawing/2016/5/14/chartex" xmlns:cx7="http://schemas.microsoft.com/office/drawing/2016/5/13/chartex" xmlns:cx6="http://schemas.microsoft.com/office/drawing/2016/5/12/chartex" xmlns:cx5="http://schemas.microsoft.com/office/drawing/2016/5/11/chartex" xmlns:cx4="http://schemas.microsoft.com/office/drawing/2016/5/10/chartex" xmlns:cx3="http://schemas.microsoft.com/office/drawing/2016/5/9/chartex" xmlns:cx2="http://schemas.microsoft.com/office/drawing/2015/10/21/chartex">
+          <mc:Fallback xmlns:cx2="http://schemas.microsoft.com/office/drawing/2015/10/21/chartex" xmlns:cx3="http://schemas.microsoft.com/office/drawing/2016/5/9/chartex" xmlns:cx4="http://schemas.microsoft.com/office/drawing/2016/5/10/chartex" xmlns:cx5="http://schemas.microsoft.com/office/drawing/2016/5/11/chartex" xmlns:cx6="http://schemas.microsoft.com/office/drawing/2016/5/12/chartex" xmlns:cx7="http://schemas.microsoft.com/office/drawing/2016/5/13/chartex" xmlns:cx8="http://schemas.microsoft.com/office/drawing/2016/5/14/chartex" xmlns:aink="http://schemas.microsoft.com/office/drawing/2016/ink" xmlns:am3d="http://schemas.microsoft.com/office/drawing/2017/model3d" xmlns:w16cex="http://schemas.microsoft.com/office/word/2018/wordml/cex" xmlns:w16cid="http://schemas.microsoft.com/office/word/2016/wordml/cid" xmlns:w16="http://schemas.microsoft.com/office/word/2018/wordml" xmlns:w16sdtdh="http://schemas.microsoft.com/office/word/2020/wordml/sdtdatahash">
             <w:pict>
               <v:line w14:anchorId="1DD8A385" id="Straight Connector 3" o:spid="_x0000_s1026" style="position:absolute;flip:y;z-index:251676672;visibility:visible;mso-wrap-style:square;mso-width-percent:0;mso-height-percent:0;mso-wrap-distance-left:9pt;mso-wrap-distance-top:0;mso-wrap-distance-right:9pt;mso-wrap-distance-bottom:0;mso-position-horizontal:absolute;mso-position-horizontal-relative:page;mso-position-vertical:absolute;mso-position-vertical-relative:text;mso-width-percent:0;mso-height-percent:0;mso-width-relative:margin;mso-height-relative:margin" from="-23.7pt,10.5pt" to="612pt,10.5pt" o:gfxdata="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" strokecolor="black [3200]" strokeweight="3pt">
                 <v:stroke linestyle="thinThin" joinstyle="miter"/>
@@ -2308,7 +2496,7 @@
               </wp:anchor>
             </w:drawing>
           </mc:Choice>
-          <mc:Fallback xmlns:w16sdtdh="http://schemas.microsoft.com/office/word/2020/wordml/sdtdatahash" xmlns:w16="http://schemas.microsoft.com/office/word/2018/wordml" xmlns:w16cid="http://schemas.microsoft.com/office/word/2016/wordml/cid" xmlns:w16cex="http://schemas.microsoft.com/office/word/2018/wordml/cex" xmlns:am3d="http://schemas.microsoft.com/office/drawing/2017/model3d" xmlns:aink="http://schemas.microsoft.com/office/drawing/2016/ink" xmlns:cx8="http://schemas.microsoft.com/office/drawing/2016/5/14/chartex" xmlns:cx7="http://schemas.microsoft.com/office/drawing/2016/5/13/chartex" xmlns:cx6="http://schemas.microsoft.com/office/drawing/2016/5/12/chartex" xmlns:cx5="http://schemas.microsoft.com/office/drawing/2016/5/11/chartex" xmlns:cx4="http://schemas.microsoft.com/office/drawing/2016/5/10/chartex" xmlns:cx3="http://schemas.microsoft.com/office/drawing/2016/5/9/chartex" xmlns:cx2="http://schemas.microsoft.com/office/drawing/2015/10/21/chartex">
+          <mc:Fallback xmlns:cx2="http://schemas.microsoft.com/office/drawing/2015/10/21/chartex" xmlns:cx3="http://schemas.microsoft.com/office/drawing/2016/5/9/chartex" xmlns:cx4="http://schemas.microsoft.com/office/drawing/2016/5/10/chartex" xmlns:cx5="http://schemas.microsoft.com/office/drawing/2016/5/11/chartex" xmlns:cx6="http://schemas.microsoft.com/office/drawing/2016/5/12/chartex" xmlns:cx7="http://schemas.microsoft.com/office/drawing/2016/5/13/chartex" xmlns:cx8="http://schemas.microsoft.com/office/drawing/2016/5/14/chartex" xmlns:aink="http://schemas.microsoft.com/office/drawing/2016/ink" xmlns:am3d="http://schemas.microsoft.com/office/drawing/2017/model3d" xmlns:w16cex="http://schemas.microsoft.com/office/word/2018/wordml/cex" xmlns:w16cid="http://schemas.microsoft.com/office/word/2016/wordml/cid" xmlns:w16="http://schemas.microsoft.com/office/word/2018/wordml" xmlns:w16sdtdh="http://schemas.microsoft.com/office/word/2020/wordml/sdtdatahash">
             <w:pict>
               <v:line w14:anchorId="0ABCDF22" id="Straight Connector 8" o:spid="_x0000_s1026" style="position:absolute;flip:y;z-index:251678720;visibility:visible;mso-wrap-style:square;mso-width-percent:0;mso-height-percent:0;mso-wrap-distance-left:9pt;mso-wrap-distance-top:0;mso-wrap-distance-right:9pt;mso-wrap-distance-bottom:0;mso-position-horizontal:absolute;mso-position-horizontal-relative:page;mso-position-vertical:absolute;mso-position-vertical-relative:text;mso-width-percent:0;mso-height-percent:0;mso-width-relative:margin;mso-height-relative:margin" from="-5.7pt,20.2pt" to="630pt,20.2pt" o:gfxdata="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" strokecolor="black [3200]" strokeweight="3pt">
                 <v:stroke linestyle="thinThin" joinstyle="miter"/>

</xml_diff>